<commit_message>
adding code coverage info
</commit_message>
<xml_diff>
--- a/demo_app/Documents related to the Questions/The Answers to the questions asked in the Mail.docx
+++ b/demo_app/Documents related to the Questions/The Answers to the questions asked in the Mail.docx
@@ -671,6 +671,98 @@
           <w:lang w:eastAsia="en-GB"/>
         </w:rPr>
         <w:t>Output reports will be updated after the execution in the same directory.</w:t>
+      </w:r>
+    </w:p>
+    <w:p>
+      <w:pPr>
+        <w:shd w:val="clear" w:color="auto" w:fill="FFFFFF"/>
+        <w:spacing w:before="60" w:after="100" w:afterAutospacing="1"/>
+        <w:rPr>
+          <w:rFonts w:ascii="Segoe UI" w:eastAsia="Times New Roman" w:hAnsi="Segoe UI" w:cs="Segoe UI"/>
+          <w:color w:val="313B45"/>
+          <w:lang w:val="en-US" w:eastAsia="en-GB"/>
+        </w:rPr>
+      </w:pPr>
+      <w:r>
+        <w:rPr>
+          <w:rFonts w:ascii="Segoe UI" w:eastAsia="Times New Roman" w:hAnsi="Segoe UI" w:cs="Segoe UI"/>
+          <w:color w:val="313B45"/>
+          <w:lang w:val="en-US" w:eastAsia="en-GB"/>
+        </w:rPr>
+        <w:t>In addition</w:t>
+      </w:r>
+      <w:r>
+        <w:rPr>
+          <w:rFonts w:ascii="Segoe UI" w:eastAsia="Times New Roman" w:hAnsi="Segoe UI" w:cs="Segoe UI"/>
+          <w:color w:val="313B45"/>
+          <w:lang w:val="en-US" w:eastAsia="en-GB"/>
+        </w:rPr>
+        <w:t>, type “</w:t>
+      </w:r>
+      <w:r>
+        <w:rPr>
+          <w:rFonts w:ascii="Georgia" w:eastAsia="Times New Roman" w:hAnsi="Georgia" w:cs="Times New Roman"/>
+          <w:color w:val="404040"/>
+          <w:shd w:val="clear" w:color="auto" w:fill="FCFCFC"/>
+          <w:lang w:val="en-US" w:eastAsia="en-GB"/>
+        </w:rPr>
+        <w:t>o</w:t>
+      </w:r>
+      <w:r>
+        <w:rPr>
+          <w:rFonts w:ascii="Georgia" w:eastAsia="Times New Roman" w:hAnsi="Georgia" w:cs="Times New Roman"/>
+          <w:color w:val="404040"/>
+          <w:shd w:val="clear" w:color="auto" w:fill="FCFCFC"/>
+          <w:lang w:val="en-US" w:eastAsia="en-GB"/>
+        </w:rPr>
+        <w:t xml:space="preserve">pen </w:t>
+      </w:r>
+      <w:proofErr w:type="spellStart"/>
+      <w:r>
+        <w:rPr>
+          <w:rFonts w:ascii="Georgia" w:eastAsia="Times New Roman" w:hAnsi="Georgia" w:cs="Times New Roman"/>
+          <w:color w:val="404040"/>
+          <w:shd w:val="clear" w:color="auto" w:fill="FCFCFC"/>
+          <w:lang w:val="en-US" w:eastAsia="en-GB"/>
+        </w:rPr>
+        <w:t>demo_app</w:t>
+      </w:r>
+      <w:proofErr w:type="spellEnd"/>
+      <w:r>
+        <w:rPr>
+          <w:rFonts w:ascii="Georgia" w:eastAsia="Times New Roman" w:hAnsi="Georgia" w:cs="Times New Roman"/>
+          <w:color w:val="404040"/>
+          <w:shd w:val="clear" w:color="auto" w:fill="FCFCFC"/>
+          <w:lang w:val="en-US" w:eastAsia="en-GB"/>
+        </w:rPr>
+        <w:t>/</w:t>
+      </w:r>
+      <w:r>
+        <w:rPr>
+          <w:rFonts w:ascii="Georgia" w:eastAsia="Times New Roman" w:hAnsi="Georgia" w:cs="Times New Roman"/>
+          <w:color w:val="404040"/>
+          <w:shd w:val="clear" w:color="auto" w:fill="FCFCFC"/>
+          <w:lang w:eastAsia="en-GB"/>
+        </w:rPr>
+        <w:t>htmlcov/index.html</w:t>
+      </w:r>
+      <w:r>
+        <w:rPr>
+          <w:rFonts w:ascii="Georgia" w:eastAsia="Times New Roman" w:hAnsi="Georgia" w:cs="Times New Roman"/>
+          <w:color w:val="404040"/>
+          <w:shd w:val="clear" w:color="auto" w:fill="FCFCFC"/>
+          <w:lang w:val="en-US" w:eastAsia="en-GB"/>
+        </w:rPr>
+        <w:t xml:space="preserve">” </w:t>
+      </w:r>
+      <w:r>
+        <w:rPr>
+          <w:rFonts w:ascii="Georgia" w:eastAsia="Times New Roman" w:hAnsi="Georgia" w:cs="Times New Roman"/>
+          <w:color w:val="404040"/>
+          <w:shd w:val="clear" w:color="auto" w:fill="FCFCFC"/>
+          <w:lang w:val="en-US" w:eastAsia="en-GB"/>
+        </w:rPr>
+        <w:t xml:space="preserve"> in browser to see the code coverage.</w:t>
       </w:r>
     </w:p>
     <w:p>
@@ -778,7 +870,7 @@
         <w:ind w:left="720" w:hanging="360"/>
       </w:pPr>
     </w:lvl>
-    <w:lvl w:ilvl="1" w:tentative="1">
+    <w:lvl w:ilvl="1">
       <w:start w:val="1"/>
       <w:numFmt w:val="decimal"/>
       <w:lvlText w:val="%2."/>
@@ -1395,7 +1487,6 @@
   <w:style w:type="character" w:default="1" w:styleId="DefaultParagraphFont">
     <w:name w:val="Default Paragraph Font"/>
     <w:uiPriority w:val="1"/>
-    <w:semiHidden/>
     <w:unhideWhenUsed/>
   </w:style>
   <w:style w:type="table" w:default="1" w:styleId="TableNormal">
@@ -1431,6 +1522,55 @@
     </w:pPr>
     <w:rPr>
       <w:rFonts w:ascii="Times New Roman" w:eastAsia="Times New Roman" w:hAnsi="Times New Roman" w:cs="Times New Roman"/>
+      <w:lang w:eastAsia="en-GB"/>
+    </w:rPr>
+  </w:style>
+  <w:style w:type="paragraph" w:styleId="HTMLPreformatted">
+    <w:name w:val="HTML Preformatted"/>
+    <w:basedOn w:val="Normal"/>
+    <w:link w:val="HTMLPreformattedChar"/>
+    <w:uiPriority w:val="99"/>
+    <w:semiHidden/>
+    <w:unhideWhenUsed/>
+    <w:rsid w:val="0086573D"/>
+    <w:pPr>
+      <w:tabs>
+        <w:tab w:val="left" w:pos="916"/>
+        <w:tab w:val="left" w:pos="1832"/>
+        <w:tab w:val="left" w:pos="2748"/>
+        <w:tab w:val="left" w:pos="3664"/>
+        <w:tab w:val="left" w:pos="4580"/>
+        <w:tab w:val="left" w:pos="5496"/>
+        <w:tab w:val="left" w:pos="6412"/>
+        <w:tab w:val="left" w:pos="7328"/>
+        <w:tab w:val="left" w:pos="8244"/>
+        <w:tab w:val="left" w:pos="9160"/>
+        <w:tab w:val="left" w:pos="10076"/>
+        <w:tab w:val="left" w:pos="10992"/>
+        <w:tab w:val="left" w:pos="11908"/>
+        <w:tab w:val="left" w:pos="12824"/>
+        <w:tab w:val="left" w:pos="13740"/>
+        <w:tab w:val="left" w:pos="14656"/>
+      </w:tabs>
+    </w:pPr>
+    <w:rPr>
+      <w:rFonts w:ascii="Courier New" w:eastAsia="Times New Roman" w:hAnsi="Courier New" w:cs="Courier New"/>
+      <w:sz w:val="20"/>
+      <w:szCs w:val="20"/>
+      <w:lang w:eastAsia="en-GB"/>
+    </w:rPr>
+  </w:style>
+  <w:style w:type="character" w:customStyle="1" w:styleId="HTMLPreformattedChar">
+    <w:name w:val="HTML Preformatted Char"/>
+    <w:basedOn w:val="DefaultParagraphFont"/>
+    <w:link w:val="HTMLPreformatted"/>
+    <w:uiPriority w:val="99"/>
+    <w:semiHidden/>
+    <w:rsid w:val="0086573D"/>
+    <w:rPr>
+      <w:rFonts w:ascii="Courier New" w:eastAsia="Times New Roman" w:hAnsi="Courier New" w:cs="Courier New"/>
+      <w:sz w:val="20"/>
+      <w:szCs w:val="20"/>
       <w:lang w:eastAsia="en-GB"/>
     </w:rPr>
   </w:style>

</xml_diff>

<commit_message>
improved answers to the questions
</commit_message>
<xml_diff>
--- a/demo_app/Documents related to the Questions/The Answers to the questions asked in the Mail.docx
+++ b/demo_app/Documents related to the Questions/The Answers to the questions asked in the Mail.docx
@@ -58,7 +58,167 @@
           <w:color w:val="313B45"/>
           <w:lang w:eastAsia="en-GB"/>
         </w:rPr>
-        <w:t>Answer : The approach was to follow the instructions given in the email. The first step was to install the application and test each functionality as part of exploratory testing. The second step was to write robot test cases to test the UI. The third set was to test the API using Postman. And finally, prepare the test cases for API. At last, use “coverage.py” to check the code coverage.</w:t>
+        <w:t>Answer : The approach was to follow the instructions given in the email. The first step was to install the application and test each functionality as part of exploratory testing.</w:t>
+      </w:r>
+      <w:r>
+        <w:rPr>
+          <w:rFonts w:ascii="Segoe UI" w:eastAsia="Times New Roman" w:hAnsi="Segoe UI" w:cs="Segoe UI"/>
+          <w:color w:val="313B45"/>
+          <w:lang w:val="en-US" w:eastAsia="en-GB"/>
+        </w:rPr>
+        <w:t xml:space="preserve"> Based on the findings from the exploratory testing I started preparing skeleton of the test suite which will test the registration and login UI pages.</w:t>
+      </w:r>
+      <w:r>
+        <w:rPr>
+          <w:rFonts w:ascii="Segoe UI" w:eastAsia="Times New Roman" w:hAnsi="Segoe UI" w:cs="Segoe UI"/>
+          <w:color w:val="313B45"/>
+          <w:lang w:eastAsia="en-GB"/>
+        </w:rPr>
+        <w:t xml:space="preserve"> The </w:t>
+      </w:r>
+      <w:r>
+        <w:rPr>
+          <w:rFonts w:ascii="Segoe UI" w:eastAsia="Times New Roman" w:hAnsi="Segoe UI" w:cs="Segoe UI"/>
+          <w:color w:val="313B45"/>
+          <w:lang w:val="en-US" w:eastAsia="en-GB"/>
+        </w:rPr>
+        <w:t>next</w:t>
+      </w:r>
+      <w:r>
+        <w:rPr>
+          <w:rFonts w:ascii="Segoe UI" w:eastAsia="Times New Roman" w:hAnsi="Segoe UI" w:cs="Segoe UI"/>
+          <w:color w:val="313B45"/>
+          <w:lang w:eastAsia="en-GB"/>
+        </w:rPr>
+        <w:t xml:space="preserve"> step was to write robot test cases to test the UI</w:t>
+      </w:r>
+      <w:r>
+        <w:rPr>
+          <w:rFonts w:ascii="Segoe UI" w:eastAsia="Times New Roman" w:hAnsi="Segoe UI" w:cs="Segoe UI"/>
+          <w:color w:val="313B45"/>
+          <w:lang w:val="en-US" w:eastAsia="en-GB"/>
+        </w:rPr>
+        <w:t xml:space="preserve"> pages</w:t>
+      </w:r>
+      <w:r>
+        <w:rPr>
+          <w:rFonts w:ascii="Segoe UI" w:eastAsia="Times New Roman" w:hAnsi="Segoe UI" w:cs="Segoe UI"/>
+          <w:color w:val="313B45"/>
+          <w:lang w:eastAsia="en-GB"/>
+        </w:rPr>
+        <w:t>. The</w:t>
+      </w:r>
+      <w:r>
+        <w:rPr>
+          <w:rFonts w:ascii="Segoe UI" w:eastAsia="Times New Roman" w:hAnsi="Segoe UI" w:cs="Segoe UI"/>
+          <w:color w:val="313B45"/>
+          <w:lang w:val="en-US" w:eastAsia="en-GB"/>
+        </w:rPr>
+        <w:t xml:space="preserve">n finally I used </w:t>
+      </w:r>
+      <w:r>
+        <w:rPr>
+          <w:rFonts w:ascii="Segoe UI" w:eastAsia="Times New Roman" w:hAnsi="Segoe UI" w:cs="Segoe UI"/>
+          <w:color w:val="313B45"/>
+          <w:lang w:eastAsia="en-GB"/>
+        </w:rPr>
+        <w:t>Postman</w:t>
+      </w:r>
+      <w:r>
+        <w:rPr>
+          <w:rFonts w:ascii="Segoe UI" w:eastAsia="Times New Roman" w:hAnsi="Segoe UI" w:cs="Segoe UI"/>
+          <w:color w:val="313B45"/>
+          <w:lang w:val="en-US" w:eastAsia="en-GB"/>
+        </w:rPr>
+        <w:t xml:space="preserve"> to</w:t>
+      </w:r>
+      <w:r>
+        <w:rPr>
+          <w:rFonts w:ascii="Segoe UI" w:eastAsia="Times New Roman" w:hAnsi="Segoe UI" w:cs="Segoe UI"/>
+          <w:color w:val="313B45"/>
+          <w:lang w:eastAsia="en-GB"/>
+        </w:rPr>
+        <w:t xml:space="preserve"> </w:t>
+      </w:r>
+      <w:r>
+        <w:rPr>
+          <w:rFonts w:ascii="Segoe UI" w:eastAsia="Times New Roman" w:hAnsi="Segoe UI" w:cs="Segoe UI"/>
+          <w:color w:val="313B45"/>
+          <w:lang w:val="en-US" w:eastAsia="en-GB"/>
+        </w:rPr>
+        <w:t xml:space="preserve">do exploratory </w:t>
+      </w:r>
+      <w:r>
+        <w:rPr>
+          <w:rFonts w:ascii="Segoe UI" w:eastAsia="Times New Roman" w:hAnsi="Segoe UI" w:cs="Segoe UI"/>
+          <w:color w:val="313B45"/>
+          <w:lang w:eastAsia="en-GB"/>
+        </w:rPr>
+        <w:t>test</w:t>
+      </w:r>
+      <w:r>
+        <w:rPr>
+          <w:rFonts w:ascii="Segoe UI" w:eastAsia="Times New Roman" w:hAnsi="Segoe UI" w:cs="Segoe UI"/>
+          <w:color w:val="313B45"/>
+          <w:lang w:val="en-US" w:eastAsia="en-GB"/>
+        </w:rPr>
+        <w:t>ing on</w:t>
+      </w:r>
+      <w:r>
+        <w:rPr>
+          <w:rFonts w:ascii="Segoe UI" w:eastAsia="Times New Roman" w:hAnsi="Segoe UI" w:cs="Segoe UI"/>
+          <w:color w:val="313B45"/>
+          <w:lang w:eastAsia="en-GB"/>
+        </w:rPr>
+        <w:t xml:space="preserve"> the API </w:t>
+      </w:r>
+      <w:r>
+        <w:rPr>
+          <w:rFonts w:ascii="Segoe UI" w:eastAsia="Times New Roman" w:hAnsi="Segoe UI" w:cs="Segoe UI"/>
+          <w:color w:val="313B45"/>
+          <w:lang w:val="en-US" w:eastAsia="en-GB"/>
+        </w:rPr>
+        <w:t>endpoints</w:t>
+      </w:r>
+      <w:r>
+        <w:rPr>
+          <w:rFonts w:ascii="Segoe UI" w:eastAsia="Times New Roman" w:hAnsi="Segoe UI" w:cs="Segoe UI"/>
+          <w:color w:val="313B45"/>
+          <w:lang w:eastAsia="en-GB"/>
+        </w:rPr>
+        <w:t xml:space="preserve">. </w:t>
+      </w:r>
+      <w:r>
+        <w:rPr>
+          <w:rFonts w:ascii="Segoe UI" w:eastAsia="Times New Roman" w:hAnsi="Segoe UI" w:cs="Segoe UI"/>
+          <w:color w:val="313B45"/>
+          <w:lang w:val="en-US" w:eastAsia="en-GB"/>
+        </w:rPr>
+        <w:t xml:space="preserve">From there, I formulated </w:t>
+      </w:r>
+      <w:r>
+        <w:rPr>
+          <w:rFonts w:ascii="Segoe UI" w:eastAsia="Times New Roman" w:hAnsi="Segoe UI" w:cs="Segoe UI"/>
+          <w:color w:val="313B45"/>
+          <w:lang w:eastAsia="en-GB"/>
+        </w:rPr>
+        <w:t>the</w:t>
+      </w:r>
+      <w:r>
+        <w:rPr>
+          <w:rFonts w:ascii="Segoe UI" w:eastAsia="Times New Roman" w:hAnsi="Segoe UI" w:cs="Segoe UI"/>
+          <w:color w:val="313B45"/>
+          <w:lang w:val="en-US" w:eastAsia="en-GB"/>
+        </w:rPr>
+        <w:t xml:space="preserve"> final</w:t>
+      </w:r>
+      <w:r>
+        <w:rPr>
+          <w:rFonts w:ascii="Segoe UI" w:eastAsia="Times New Roman" w:hAnsi="Segoe UI" w:cs="Segoe UI"/>
+          <w:color w:val="313B45"/>
+          <w:lang w:eastAsia="en-GB"/>
+        </w:rPr>
+        <w:t xml:space="preserve"> test cases for API. At last, use “coverage.py” to check the code coverage.</w:t>
       </w:r>
     </w:p>
     <w:p>
@@ -87,16 +247,240 @@
         <w:rPr>
           <w:rFonts w:ascii="Segoe UI" w:eastAsia="Times New Roman" w:hAnsi="Segoe UI" w:cs="Segoe UI"/>
           <w:color w:val="313B45"/>
-          <w:lang w:eastAsia="en-GB"/>
-        </w:rPr>
-      </w:pPr>
-      <w:r>
-        <w:rPr>
-          <w:rFonts w:ascii="Segoe UI" w:eastAsia="Times New Roman" w:hAnsi="Segoe UI" w:cs="Segoe UI"/>
-          <w:color w:val="313B45"/>
-          <w:lang w:eastAsia="en-GB"/>
-        </w:rPr>
-        <w:t>Answer : Code Review is an essential step to ensure the quality of the code before it hits the quality assurance cycle. It sometimes prevents major bugs to penetrate into the later stages of testing. It is important to follow a standard checklist during the code review. This checklist should be updated frequently in order to capture complex human made errors. Moreover, limiting the rate of review (i.e. number of lines reviewed / hour) to less than 500 is helpful in increasing the effectiveness of the code. Short review cycles are beneficial. I often take these measures to peer review as well as self review.</w:t>
+          <w:lang w:val="en-US" w:eastAsia="en-GB"/>
+        </w:rPr>
+      </w:pPr>
+      <w:r>
+        <w:rPr>
+          <w:rFonts w:ascii="Segoe UI" w:eastAsia="Times New Roman" w:hAnsi="Segoe UI" w:cs="Segoe UI"/>
+          <w:color w:val="313B45"/>
+          <w:lang w:eastAsia="en-GB"/>
+        </w:rPr>
+        <w:t xml:space="preserve">Answer : Code Review is an essential step to ensure the quality of the code before it hits the </w:t>
+      </w:r>
+      <w:r>
+        <w:rPr>
+          <w:rFonts w:ascii="Segoe UI" w:eastAsia="Times New Roman" w:hAnsi="Segoe UI" w:cs="Segoe UI"/>
+          <w:color w:val="313B45"/>
+          <w:lang w:val="en-US" w:eastAsia="en-GB"/>
+        </w:rPr>
+        <w:t>testing</w:t>
+      </w:r>
+      <w:r>
+        <w:rPr>
+          <w:rFonts w:ascii="Segoe UI" w:eastAsia="Times New Roman" w:hAnsi="Segoe UI" w:cs="Segoe UI"/>
+          <w:color w:val="313B45"/>
+          <w:lang w:eastAsia="en-GB"/>
+        </w:rPr>
+        <w:t xml:space="preserve"> cycle.</w:t>
+      </w:r>
+      <w:r>
+        <w:rPr>
+          <w:rFonts w:ascii="Segoe UI" w:eastAsia="Times New Roman" w:hAnsi="Segoe UI" w:cs="Segoe UI"/>
+          <w:color w:val="313B45"/>
+          <w:lang w:val="en-US" w:eastAsia="en-GB"/>
+        </w:rPr>
+        <w:t xml:space="preserve"> It consists of walkthrough and code inspection against the requirements, architectural guidelines and coding standards. </w:t>
+      </w:r>
+      <w:r>
+        <w:rPr>
+          <w:rFonts w:ascii="Segoe UI" w:eastAsia="Times New Roman" w:hAnsi="Segoe UI" w:cs="Segoe UI"/>
+          <w:color w:val="313B45"/>
+          <w:lang w:eastAsia="en-GB"/>
+        </w:rPr>
+        <w:t xml:space="preserve">It </w:t>
+      </w:r>
+      <w:r>
+        <w:rPr>
+          <w:rFonts w:ascii="Segoe UI" w:eastAsia="Times New Roman" w:hAnsi="Segoe UI" w:cs="Segoe UI"/>
+          <w:color w:val="313B45"/>
+          <w:lang w:val="en-US" w:eastAsia="en-GB"/>
+        </w:rPr>
+        <w:t xml:space="preserve">can </w:t>
+      </w:r>
+      <w:r>
+        <w:rPr>
+          <w:rFonts w:ascii="Segoe UI" w:eastAsia="Times New Roman" w:hAnsi="Segoe UI" w:cs="Segoe UI"/>
+          <w:color w:val="313B45"/>
+          <w:lang w:eastAsia="en-GB"/>
+        </w:rPr>
+        <w:t>prevent major bugs</w:t>
+      </w:r>
+      <w:r>
+        <w:rPr>
+          <w:rFonts w:ascii="Segoe UI" w:eastAsia="Times New Roman" w:hAnsi="Segoe UI" w:cs="Segoe UI"/>
+          <w:color w:val="313B45"/>
+          <w:lang w:val="en-US" w:eastAsia="en-GB"/>
+        </w:rPr>
+        <w:t xml:space="preserve">, manual errors </w:t>
+      </w:r>
+      <w:r>
+        <w:rPr>
+          <w:rFonts w:ascii="Segoe UI" w:eastAsia="Times New Roman" w:hAnsi="Segoe UI" w:cs="Segoe UI"/>
+          <w:color w:val="313B45"/>
+          <w:lang w:eastAsia="en-GB"/>
+        </w:rPr>
+        <w:t>penetrat</w:t>
+      </w:r>
+      <w:r>
+        <w:rPr>
+          <w:rFonts w:ascii="Segoe UI" w:eastAsia="Times New Roman" w:hAnsi="Segoe UI" w:cs="Segoe UI"/>
+          <w:color w:val="313B45"/>
+          <w:lang w:val="en-US" w:eastAsia="en-GB"/>
+        </w:rPr>
+        <w:t>ing</w:t>
+      </w:r>
+      <w:r>
+        <w:rPr>
+          <w:rFonts w:ascii="Segoe UI" w:eastAsia="Times New Roman" w:hAnsi="Segoe UI" w:cs="Segoe UI"/>
+          <w:color w:val="313B45"/>
+          <w:lang w:eastAsia="en-GB"/>
+        </w:rPr>
+        <w:t xml:space="preserve"> into the later stages of testing. I</w:t>
+      </w:r>
+      <w:r>
+        <w:rPr>
+          <w:rFonts w:ascii="Segoe UI" w:eastAsia="Times New Roman" w:hAnsi="Segoe UI" w:cs="Segoe UI"/>
+          <w:color w:val="313B45"/>
+          <w:lang w:val="en-US" w:eastAsia="en-GB"/>
+        </w:rPr>
+        <w:t>t is recommended to</w:t>
+      </w:r>
+      <w:r>
+        <w:rPr>
+          <w:rFonts w:ascii="Segoe UI" w:eastAsia="Times New Roman" w:hAnsi="Segoe UI" w:cs="Segoe UI"/>
+          <w:color w:val="313B45"/>
+          <w:lang w:eastAsia="en-GB"/>
+        </w:rPr>
+        <w:t xml:space="preserve"> follow a</w:t>
+      </w:r>
+      <w:r>
+        <w:rPr>
+          <w:rFonts w:ascii="Segoe UI" w:eastAsia="Times New Roman" w:hAnsi="Segoe UI" w:cs="Segoe UI"/>
+          <w:color w:val="313B45"/>
+          <w:lang w:val="en-US" w:eastAsia="en-GB"/>
+        </w:rPr>
+        <w:t xml:space="preserve"> </w:t>
+      </w:r>
+      <w:r>
+        <w:rPr>
+          <w:rFonts w:ascii="Segoe UI" w:eastAsia="Times New Roman" w:hAnsi="Segoe UI" w:cs="Segoe UI"/>
+          <w:color w:val="313B45"/>
+          <w:lang w:eastAsia="en-GB"/>
+        </w:rPr>
+        <w:t>standard checklist during the code review</w:t>
+      </w:r>
+      <w:r>
+        <w:rPr>
+          <w:rFonts w:ascii="Segoe UI" w:eastAsia="Times New Roman" w:hAnsi="Segoe UI" w:cs="Segoe UI"/>
+          <w:color w:val="313B45"/>
+          <w:lang w:val="en-US" w:eastAsia="en-GB"/>
+        </w:rPr>
+        <w:t xml:space="preserve"> process, while in this particular case I did not have any so I relied on my knowledge and experience</w:t>
+      </w:r>
+      <w:r>
+        <w:rPr>
+          <w:rFonts w:ascii="Segoe UI" w:eastAsia="Times New Roman" w:hAnsi="Segoe UI" w:cs="Segoe UI"/>
+          <w:color w:val="313B45"/>
+          <w:lang w:eastAsia="en-GB"/>
+        </w:rPr>
+        <w:t xml:space="preserve">. Moreover, </w:t>
+      </w:r>
+      <w:r>
+        <w:rPr>
+          <w:rFonts w:ascii="Segoe UI" w:eastAsia="Times New Roman" w:hAnsi="Segoe UI" w:cs="Segoe UI"/>
+          <w:color w:val="313B45"/>
+          <w:lang w:val="en-US" w:eastAsia="en-GB"/>
+        </w:rPr>
+        <w:t xml:space="preserve">studies have found </w:t>
+      </w:r>
+      <w:r>
+        <w:rPr>
+          <w:rFonts w:ascii="Segoe UI" w:eastAsia="Times New Roman" w:hAnsi="Segoe UI" w:cs="Segoe UI"/>
+          <w:color w:val="313B45"/>
+          <w:lang w:val="en-US" w:eastAsia="en-GB"/>
+        </w:rPr>
+        <w:t xml:space="preserve">that, </w:t>
+      </w:r>
+      <w:r>
+        <w:rPr>
+          <w:rFonts w:ascii="Segoe UI" w:eastAsia="Times New Roman" w:hAnsi="Segoe UI" w:cs="Segoe UI"/>
+          <w:color w:val="313B45"/>
+          <w:lang w:eastAsia="en-GB"/>
+        </w:rPr>
+        <w:t xml:space="preserve">limiting the rate of </w:t>
+      </w:r>
+      <w:r>
+        <w:rPr>
+          <w:rFonts w:ascii="Segoe UI" w:eastAsia="Times New Roman" w:hAnsi="Segoe UI" w:cs="Segoe UI"/>
+          <w:color w:val="313B45"/>
+          <w:lang w:val="en-US" w:eastAsia="en-GB"/>
+        </w:rPr>
+        <w:t xml:space="preserve">code </w:t>
+      </w:r>
+      <w:r>
+        <w:rPr>
+          <w:rFonts w:ascii="Segoe UI" w:eastAsia="Times New Roman" w:hAnsi="Segoe UI" w:cs="Segoe UI"/>
+          <w:color w:val="313B45"/>
+          <w:lang w:eastAsia="en-GB"/>
+        </w:rPr>
+        <w:t xml:space="preserve">review (i.e. number of lines reviewed / hour) is helpful in increasing </w:t>
+      </w:r>
+      <w:r>
+        <w:rPr>
+          <w:rFonts w:ascii="Segoe UI" w:eastAsia="Times New Roman" w:hAnsi="Segoe UI" w:cs="Segoe UI"/>
+          <w:color w:val="313B45"/>
+          <w:lang w:val="en-US" w:eastAsia="en-GB"/>
+        </w:rPr>
+        <w:t>its</w:t>
+      </w:r>
+      <w:r>
+        <w:rPr>
+          <w:rFonts w:ascii="Segoe UI" w:eastAsia="Times New Roman" w:hAnsi="Segoe UI" w:cs="Segoe UI"/>
+          <w:color w:val="313B45"/>
+          <w:lang w:eastAsia="en-GB"/>
+        </w:rPr>
+        <w:t xml:space="preserve"> effectivenes</w:t>
+      </w:r>
+      <w:r>
+        <w:rPr>
+          <w:rFonts w:ascii="Segoe UI" w:eastAsia="Times New Roman" w:hAnsi="Segoe UI" w:cs="Segoe UI"/>
+          <w:color w:val="313B45"/>
+          <w:lang w:val="en-US" w:eastAsia="en-GB"/>
+        </w:rPr>
+        <w:t>s</w:t>
+      </w:r>
+      <w:r>
+        <w:rPr>
+          <w:rFonts w:ascii="Segoe UI" w:eastAsia="Times New Roman" w:hAnsi="Segoe UI" w:cs="Segoe UI"/>
+          <w:color w:val="313B45"/>
+          <w:lang w:eastAsia="en-GB"/>
+        </w:rPr>
+        <w:t>.</w:t>
+      </w:r>
+      <w:r>
+        <w:rPr>
+          <w:rFonts w:ascii="Segoe UI" w:eastAsia="Times New Roman" w:hAnsi="Segoe UI" w:cs="Segoe UI"/>
+          <w:color w:val="313B45"/>
+          <w:lang w:val="en-US" w:eastAsia="en-GB"/>
+        </w:rPr>
+        <w:t xml:space="preserve"> This means that in one single sitting a reviewer must review only 200-400 lines of code per hour.</w:t>
+      </w:r>
+      <w:r>
+        <w:rPr>
+          <w:rFonts w:ascii="Segoe UI" w:eastAsia="Times New Roman" w:hAnsi="Segoe UI" w:cs="Segoe UI"/>
+          <w:color w:val="313B45"/>
+          <w:lang w:eastAsia="en-GB"/>
+        </w:rPr>
+        <w:t xml:space="preserve"> </w:t>
+      </w:r>
+      <w:r>
+        <w:rPr>
+          <w:rFonts w:ascii="Segoe UI" w:eastAsia="Times New Roman" w:hAnsi="Segoe UI" w:cs="Segoe UI"/>
+          <w:color w:val="313B45"/>
+          <w:lang w:val="en-US" w:eastAsia="en-GB"/>
+        </w:rPr>
+        <w:t>While doing peer reviews I try to comment in a friendly and constructive manner.</w:t>
       </w:r>
     </w:p>
     <w:p>
@@ -125,7 +509,7 @@
         <w:rPr>
           <w:rFonts w:ascii="Segoe UI" w:eastAsia="Times New Roman" w:hAnsi="Segoe UI" w:cs="Segoe UI"/>
           <w:color w:val="313B45"/>
-          <w:lang w:eastAsia="en-GB"/>
+          <w:lang w:val="en-US" w:eastAsia="en-GB"/>
         </w:rPr>
       </w:pPr>
       <w:r>
@@ -136,6 +520,14 @@
         </w:rPr>
         <w:t>Answer : Coding standards are easy to follow when they are defined in the form of checklists. Code review also ensures that code is coding standard compliant.</w:t>
       </w:r>
+      <w:r>
+        <w:rPr>
+          <w:rFonts w:ascii="Segoe UI" w:eastAsia="Times New Roman" w:hAnsi="Segoe UI" w:cs="Segoe UI"/>
+          <w:color w:val="313B45"/>
+          <w:lang w:val="en-US" w:eastAsia="en-GB"/>
+        </w:rPr>
+        <w:t xml:space="preserve"> </w:t>
+      </w:r>
     </w:p>
     <w:p>
       <w:pPr>
@@ -163,34 +555,75 @@
         <w:rPr>
           <w:rFonts w:ascii="Segoe UI" w:eastAsia="Times New Roman" w:hAnsi="Segoe UI" w:cs="Segoe UI"/>
           <w:color w:val="313B45"/>
-          <w:lang w:eastAsia="en-GB"/>
-        </w:rPr>
-      </w:pPr>
-      <w:r>
-        <w:rPr>
-          <w:rFonts w:ascii="Segoe UI" w:eastAsia="Times New Roman" w:hAnsi="Segoe UI" w:cs="Segoe UI"/>
-          <w:color w:val="313B45"/>
-          <w:lang w:eastAsia="en-GB"/>
-        </w:rPr>
-        <w:t>Answer : In order to take right decisions related to the use of test automation and libraries, I recommend doing a thorough research on the kind of system/application which is under test. For example, module based testing is specific type of test framework for systems with high modularity, whereas keyword based test framework is used for systems where quick turnaround is required with low expertise. There are several technology solutions which are available in the market solving different testing related problems. Therefore, it is highly recommended that careful analysis of system requirement, test budget, test resources, test personnels should be done before introducing test automation as a solution to the testing troubles.</w:t>
-      </w:r>
-    </w:p>
-    <w:p>
-      <w:pPr>
-        <w:shd w:val="clear" w:color="auto" w:fill="FFFFFF"/>
-        <w:spacing w:after="240"/>
-        <w:rPr>
-          <w:rFonts w:ascii="Segoe UI" w:eastAsia="Times New Roman" w:hAnsi="Segoe UI" w:cs="Segoe UI"/>
-          <w:color w:val="313B45"/>
-          <w:lang w:eastAsia="en-GB"/>
-        </w:rPr>
-      </w:pPr>
-      <w:r>
-        <w:rPr>
-          <w:rFonts w:ascii="Segoe UI" w:eastAsia="Times New Roman" w:hAnsi="Segoe UI" w:cs="Segoe UI"/>
-          <w:color w:val="313B45"/>
-          <w:lang w:eastAsia="en-GB"/>
-        </w:rPr>
+          <w:lang w:val="en-US" w:eastAsia="en-GB"/>
+        </w:rPr>
+      </w:pPr>
+      <w:r>
+        <w:rPr>
+          <w:rFonts w:ascii="Segoe UI" w:eastAsia="Times New Roman" w:hAnsi="Segoe UI" w:cs="Segoe UI"/>
+          <w:color w:val="313B45"/>
+          <w:lang w:eastAsia="en-GB"/>
+        </w:rPr>
+        <w:t xml:space="preserve">Answer : In order to take right decisions related to the use of test automation libraries, I recommend doing a thorough research on the kind of system/application which is under test. For example, module based testing is specific type of test framework for systems with high modularity, whereas keyword based test framework is used for systems where quick turnaround is required with low expertise. There are several technology solutions which are available in the market </w:t>
+      </w:r>
+      <w:r>
+        <w:rPr>
+          <w:rFonts w:ascii="Segoe UI" w:eastAsia="Times New Roman" w:hAnsi="Segoe UI" w:cs="Segoe UI"/>
+          <w:color w:val="313B45"/>
+          <w:lang w:val="en-US" w:eastAsia="en-GB"/>
+        </w:rPr>
+        <w:t xml:space="preserve">which </w:t>
+      </w:r>
+      <w:r>
+        <w:rPr>
+          <w:rFonts w:ascii="Segoe UI" w:eastAsia="Times New Roman" w:hAnsi="Segoe UI" w:cs="Segoe UI"/>
+          <w:color w:val="313B45"/>
+          <w:lang w:eastAsia="en-GB"/>
+        </w:rPr>
+        <w:t>solv</w:t>
+      </w:r>
+      <w:r>
+        <w:rPr>
+          <w:rFonts w:ascii="Segoe UI" w:eastAsia="Times New Roman" w:hAnsi="Segoe UI" w:cs="Segoe UI"/>
+          <w:color w:val="313B45"/>
+          <w:lang w:val="en-US" w:eastAsia="en-GB"/>
+        </w:rPr>
+        <w:t>e</w:t>
+      </w:r>
+      <w:r>
+        <w:rPr>
+          <w:rFonts w:ascii="Segoe UI" w:eastAsia="Times New Roman" w:hAnsi="Segoe UI" w:cs="Segoe UI"/>
+          <w:color w:val="313B45"/>
+          <w:lang w:eastAsia="en-GB"/>
+        </w:rPr>
+        <w:t xml:space="preserve"> different testing related problems. Therefore, it is highly recommended that careful analysis of system requirement, test budget, test resources, test personnels should be done before introducing test automation as a solution to the testing troubles.</w:t>
+      </w:r>
+      <w:r>
+        <w:rPr>
+          <w:rFonts w:ascii="Segoe UI" w:eastAsia="Times New Roman" w:hAnsi="Segoe UI" w:cs="Segoe UI"/>
+          <w:color w:val="313B45"/>
+          <w:lang w:val="en-US" w:eastAsia="en-GB"/>
+        </w:rPr>
+        <w:t xml:space="preserve"> This may also require careful study of the maintainability of the libraries in future. </w:t>
+      </w:r>
+    </w:p>
+    <w:p>
+      <w:pPr>
+        <w:shd w:val="clear" w:color="auto" w:fill="FFFFFF"/>
+        <w:spacing w:after="240"/>
+        <w:rPr>
+          <w:rFonts w:ascii="Segoe UI" w:eastAsia="Times New Roman" w:hAnsi="Segoe UI" w:cs="Segoe UI"/>
+          <w:color w:val="313B45"/>
+          <w:lang w:eastAsia="en-GB"/>
+        </w:rPr>
+      </w:pPr>
+      <w:r>
+        <w:rPr>
+          <w:rFonts w:ascii="Segoe UI" w:eastAsia="Times New Roman" w:hAnsi="Segoe UI" w:cs="Segoe UI"/>
+          <w:color w:val="313B45"/>
+          <w:lang w:eastAsia="en-GB"/>
+        </w:rPr>
+        <w:lastRenderedPageBreak/>
         <w:t>Question : Code testability, how do you enforce it?</w:t>
       </w:r>
     </w:p>
@@ -210,16 +643,39 @@
           <w:color w:val="313B45"/>
           <w:lang w:eastAsia="en-GB"/>
         </w:rPr>
-        <w:t xml:space="preserve">Answer : In a nutshell, the best way to keep the code testable is to follow Test Driven Development. This will ensure that the production has only that amount of code that is necessary to pass the test cases written early during the software development lifecycle. Apart from that, adding good amount unit tests to test the code, test </w:t>
-      </w:r>
-      <w:r>
-        <w:rPr>
-          <w:rFonts w:ascii="Segoe UI" w:eastAsia="Times New Roman" w:hAnsi="Segoe UI" w:cs="Segoe UI"/>
-          <w:color w:val="313B45"/>
-          <w:lang w:eastAsia="en-GB"/>
-        </w:rPr>
-        <w:lastRenderedPageBreak/>
-        <w:t>coverage improvement, code reviews and coding standards also improve code testability.</w:t>
+        <w:t>Answer : In a nutshell, the best way to keep the code testable is to follow Test Driven Development</w:t>
+      </w:r>
+      <w:r>
+        <w:rPr>
+          <w:rFonts w:ascii="Segoe UI" w:eastAsia="Times New Roman" w:hAnsi="Segoe UI" w:cs="Segoe UI"/>
+          <w:color w:val="313B45"/>
+          <w:lang w:val="en-US" w:eastAsia="en-GB"/>
+        </w:rPr>
+        <w:t xml:space="preserve"> (TDD)</w:t>
+      </w:r>
+      <w:r>
+        <w:rPr>
+          <w:rFonts w:ascii="Segoe UI" w:eastAsia="Times New Roman" w:hAnsi="Segoe UI" w:cs="Segoe UI"/>
+          <w:color w:val="313B45"/>
+          <w:lang w:eastAsia="en-GB"/>
+        </w:rPr>
+        <w:t xml:space="preserve">. This will ensure that the production has only that amount of code that is necessary to pass the test cases written early during the software development lifecycle. Apart from that, adding good amount </w:t>
+      </w:r>
+      <w:r>
+        <w:rPr>
+          <w:rFonts w:ascii="Segoe UI" w:eastAsia="Times New Roman" w:hAnsi="Segoe UI" w:cs="Segoe UI"/>
+          <w:color w:val="313B45"/>
+          <w:lang w:val="en-US" w:eastAsia="en-GB"/>
+        </w:rPr>
+        <w:t xml:space="preserve">of </w:t>
+      </w:r>
+      <w:r>
+        <w:rPr>
+          <w:rFonts w:ascii="Segoe UI" w:eastAsia="Times New Roman" w:hAnsi="Segoe UI" w:cs="Segoe UI"/>
+          <w:color w:val="313B45"/>
+          <w:lang w:eastAsia="en-GB"/>
+        </w:rPr>
+        <w:t>unit tests to test the code, test coverage improvement, code reviews and coding standards also improve code testability.</w:t>
       </w:r>
     </w:p>
     <w:p>
@@ -566,6 +1022,7 @@
           <w:color w:val="313B45"/>
           <w:lang w:eastAsia="en-GB"/>
         </w:rPr>
+        <w:lastRenderedPageBreak/>
         <w:t>Question : If you would be given a week to do quality assurance for this product, briefly plan the tasks based on your skills, knowledge and expertise</w:t>
       </w:r>
     </w:p>
@@ -623,7 +1080,6 @@
           <w:color w:val="313B45"/>
           <w:lang w:eastAsia="en-GB"/>
         </w:rPr>
-        <w:lastRenderedPageBreak/>
         <w:t>Answer :</w:t>
       </w:r>
     </w:p>

</xml_diff>